<commit_message>
Initial Commit and structuring of the menu system.
</commit_message>
<xml_diff>
--- a/Farkle_Pseudocode.docx
+++ b/Farkle_Pseudocode.docx
@@ -7,8 +7,6 @@
         <w:pStyle w:val="Textbody"/>
         <w:spacing w:after="0"/>
       </w:pPr>
-      <w:bookmarkStart w:id="0" w:name="_GoBack"/>
-      <w:bookmarkEnd w:id="0"/>
       <w:r>
         <w:t>Josh Daupert</w:t>
       </w:r>
@@ -19,11 +17,21 @@
         <w:spacing w:after="0"/>
       </w:pPr>
       <w:r>
-        <w:t xml:space="preserve">Instructor </w:t>
-      </w:r>
-      <w:r>
-        <w:t>Name</w:t>
-      </w:r>
+        <w:t xml:space="preserve">Professor </w:t>
+      </w:r>
+      <w:proofErr w:type="spellStart"/>
+      <w:r>
+        <w:t>Mahendra</w:t>
+      </w:r>
+      <w:proofErr w:type="spellEnd"/>
+      <w:r>
+        <w:t xml:space="preserve"> </w:t>
+      </w:r>
+      <w:proofErr w:type="spellStart"/>
+      <w:r>
+        <w:t>Gossai</w:t>
+      </w:r>
+      <w:proofErr w:type="spellEnd"/>
     </w:p>
     <w:p>
       <w:pPr>
@@ -38,14 +46,21 @@
         <w:rPr>
           <w:rFonts w:cs="Times New Roman"/>
         </w:rPr>
-        <w:t>Class Name</w:t>
-      </w:r>
-      <w:r>
-        <w:rPr>
-          <w:rStyle w:val="apple-converted-space"/>
-          <w:rFonts w:cs="Times New Roman"/>
-        </w:rPr>
-        <w:t> </w:t>
+        <w:t xml:space="preserve">IT 312 – Software </w:t>
+      </w:r>
+      <w:proofErr w:type="spellStart"/>
+      <w:r>
+        <w:rPr>
+          <w:rFonts w:cs="Times New Roman"/>
+        </w:rPr>
+        <w:t>Devel</w:t>
+      </w:r>
+      <w:proofErr w:type="spellEnd"/>
+      <w:r>
+        <w:rPr>
+          <w:rFonts w:cs="Times New Roman"/>
+        </w:rPr>
+        <w:t xml:space="preserve"> with C++</w:t>
       </w:r>
     </w:p>
     <w:p>
@@ -62,27 +77,255 @@
           <w:rStyle w:val="apple-converted-space"/>
           <w:rFonts w:cs="Times New Roman"/>
         </w:rPr>
-        <w:t>Date</w:t>
+        <w:t>05/01/18</w:t>
       </w:r>
     </w:p>
     <w:p>
       <w:pPr>
-        <w:pStyle w:val="Textbody"/>
-        <w:spacing w:after="0"/>
         <w:jc w:val="center"/>
-        <w:rPr>
-          <w:rStyle w:val="apple-converted-space"/>
-          <w:rFonts w:cs="Times New Roman"/>
-        </w:rPr>
       </w:pPr>
       <w:r>
-        <w:rPr>
-          <w:rStyle w:val="apple-converted-space"/>
-          <w:rFonts w:cs="Times New Roman"/>
-        </w:rPr>
-        <w:t>Title of Paper Goes Here</w:t>
-      </w:r>
-    </w:p>
+        <w:t xml:space="preserve">Pseudocode – </w:t>
+      </w:r>
+      <w:proofErr w:type="spellStart"/>
+      <w:r>
+        <w:t>Farkle</w:t>
+      </w:r>
+      <w:proofErr w:type="spellEnd"/>
+      <w:r>
+        <w:t xml:space="preserve"> – Final Project</w:t>
+      </w:r>
+    </w:p>
+    <w:p>
+      <w:pPr>
+        <w:jc w:val="center"/>
+      </w:pPr>
+    </w:p>
+    <w:p>
+      <w:r>
+        <w:t>Class to handle Main Menu</w:t>
+      </w:r>
+    </w:p>
+    <w:p>
+      <w:r>
+        <w:t>--Play, Rules, Exit</w:t>
+      </w:r>
+    </w:p>
+    <w:p>
+      <w:r>
+        <w:t>--Play</w:t>
+      </w:r>
+    </w:p>
+    <w:p>
+      <w:r>
+        <w:tab/>
+        <w:t>-PRINT ‘How many players?’</w:t>
+      </w:r>
+    </w:p>
+    <w:p>
+      <w:r>
+        <w:tab/>
+        <w:t xml:space="preserve">-PRINT ‘Decide who is player 1, player 2, player 3, </w:t>
+      </w:r>
+      <w:proofErr w:type="spellStart"/>
+      <w:r>
+        <w:t>etc</w:t>
+      </w:r>
+      <w:proofErr w:type="spellEnd"/>
+      <w:r>
+        <w:t>’</w:t>
+      </w:r>
+    </w:p>
+    <w:p>
+      <w:r>
+        <w:tab/>
+        <w:t>-Each player will roll a die to see who goes first. Player with highest number starts</w:t>
+      </w:r>
+    </w:p>
+    <w:p>
+      <w:r>
+        <w:tab/>
+      </w:r>
+      <w:r>
+        <w:tab/>
+        <w:t>-If duplicate numbers come up, roll again for just those players who tied</w:t>
+      </w:r>
+    </w:p>
+    <w:p>
+      <w:r>
+        <w:tab/>
+        <w:t xml:space="preserve">-Start game loop </w:t>
+      </w:r>
+    </w:p>
+    <w:p>
+      <w:r>
+        <w:t>--Rules</w:t>
+      </w:r>
+    </w:p>
+    <w:p>
+      <w:r>
+        <w:tab/>
+        <w:t>-Display the rules and the scoring chart</w:t>
+      </w:r>
+    </w:p>
+    <w:p>
+      <w:r>
+        <w:t>--Exit returns 0</w:t>
+      </w:r>
+    </w:p>
+    <w:p>
+      <w:r>
+        <w:t>Class to handle the game (</w:t>
+      </w:r>
+      <w:proofErr w:type="spellStart"/>
+      <w:r>
+        <w:t>gamemanager</w:t>
+      </w:r>
+      <w:proofErr w:type="spellEnd"/>
+      <w:r>
+        <w:t>)</w:t>
+      </w:r>
+      <w:r>
+        <w:t xml:space="preserve"> Keeps track of player turn and scores</w:t>
+      </w:r>
+    </w:p>
+    <w:p>
+      <w:r>
+        <w:t>Main Game Loop</w:t>
+      </w:r>
+    </w:p>
+    <w:p>
+      <w:r>
+        <w:t>IF first dice roll of the game, display: Roll some dice!</w:t>
+      </w:r>
+    </w:p>
+    <w:p>
+      <w:r>
+        <w:t>ELSE display player’s dice faces (regular integers first, ASCII dice faces later)</w:t>
+      </w:r>
+    </w:p>
+    <w:p>
+      <w:r>
+        <w:t>Player has choices: Roll, Score Dice, Pass, Quit</w:t>
+      </w:r>
+    </w:p>
+    <w:p>
+      <w:r>
+        <w:t>SWITCH user input for chars</w:t>
+      </w:r>
+    </w:p>
+    <w:p>
+      <w:r>
+        <w:lastRenderedPageBreak/>
+        <w:t>Case R:</w:t>
+      </w:r>
+    </w:p>
+    <w:p>
+      <w:r>
+        <w:tab/>
+        <w:t>Obtain 6 random numbers and store in a vector</w:t>
+      </w:r>
+    </w:p>
+    <w:p>
+      <w:r>
+        <w:tab/>
+        <w:t xml:space="preserve">Sort vector </w:t>
+      </w:r>
+      <w:r>
+        <w:t>low to high</w:t>
+      </w:r>
+      <w:bookmarkStart w:id="0" w:name="_GoBack"/>
+      <w:bookmarkEnd w:id="0"/>
+    </w:p>
+    <w:p>
+      <w:r>
+        <w:t xml:space="preserve">Case S: </w:t>
+      </w:r>
+    </w:p>
+    <w:p>
+      <w:r>
+        <w:tab/>
+        <w:t xml:space="preserve">All of the below in its own function: </w:t>
+      </w:r>
+      <w:proofErr w:type="spellStart"/>
+      <w:proofErr w:type="gramStart"/>
+      <w:r>
+        <w:t>scoreDice</w:t>
+      </w:r>
+      <w:proofErr w:type="spellEnd"/>
+      <w:r>
+        <w:t>(</w:t>
+      </w:r>
+      <w:proofErr w:type="gramEnd"/>
+      <w:r>
+        <w:t>) or something.</w:t>
+      </w:r>
+    </w:p>
+    <w:p>
+      <w:r>
+        <w:tab/>
+        <w:t>PRINT which dice would you like to sco</w:t>
+      </w:r>
+      <w:r>
+        <w:t>re? Separate each dice with a space: ex: 1 3 5</w:t>
+      </w:r>
+    </w:p>
+    <w:p>
+      <w:r>
+        <w:tab/>
+        <w:t>Store the dice the user wants to score in a temporary vector</w:t>
+      </w:r>
+    </w:p>
+    <w:p>
+      <w:r>
+        <w:tab/>
+        <w:t>Call another function (or class?) to check which scoring regime is appropriate</w:t>
+      </w:r>
+    </w:p>
+    <w:p>
+      <w:r>
+        <w:t>Case P:</w:t>
+      </w:r>
+    </w:p>
+    <w:p>
+      <w:r>
+        <w:tab/>
+        <w:t>Pass to the next player</w:t>
+      </w:r>
+    </w:p>
+    <w:p>
+      <w:r>
+        <w:t>Case Q:</w:t>
+      </w:r>
+    </w:p>
+    <w:p>
+      <w:r>
+        <w:tab/>
+        <w:t>Ask user if they want to save before they quit (Maybe implement saving and loading?)</w:t>
+      </w:r>
+    </w:p>
+    <w:p>
+      <w:r>
+        <w:t xml:space="preserve">Default: </w:t>
+      </w:r>
+    </w:p>
+    <w:p>
+      <w:r>
+        <w:tab/>
+        <w:t>PRINT Incorrect input, please try again</w:t>
+      </w:r>
+    </w:p>
+    <w:p/>
+    <w:p/>
+    <w:p/>
+    <w:p/>
+    <w:p/>
+    <w:p/>
+    <w:p/>
+    <w:p/>
+    <w:p/>
+    <w:p/>
+    <w:p/>
     <w:p/>
     <w:p/>
     <w:p/>
@@ -124,6 +367,7 @@
           <w:rFonts w:cs="Times New Roman"/>
           <w:szCs w:val="24"/>
         </w:rPr>
+        <w:lastRenderedPageBreak/>
         <w:t>Sedaris, David. "Me Talk Pretty One Day."</w:t>
       </w:r>
       <w:r>
@@ -167,6 +411,7 @@
         </w:rPr>
         <w:t> </w:t>
       </w:r>
+      <w:proofErr w:type="spellStart"/>
       <w:r>
         <w:rPr>
           <w:rFonts w:cs="Times New Roman"/>
@@ -175,7 +420,18 @@
           <w:szCs w:val="24"/>
           <w:bdr w:val="none" w:sz="0" w:space="0" w:color="auto" w:frame="1"/>
         </w:rPr>
-        <w:t>MasterFILE Premier</w:t>
+        <w:t>MasterFILE</w:t>
+      </w:r>
+      <w:proofErr w:type="spellEnd"/>
+      <w:r>
+        <w:rPr>
+          <w:rFonts w:cs="Times New Roman"/>
+          <w:i/>
+          <w:iCs/>
+          <w:szCs w:val="24"/>
+          <w:bdr w:val="none" w:sz="0" w:space="0" w:color="auto" w:frame="1"/>
+        </w:rPr>
+        <w:t xml:space="preserve"> Premier</w:t>
       </w:r>
       <w:r>
         <w:rPr>
@@ -426,6 +682,7 @@
     <w:lsdException w:name="HTML Sample" w:semiHidden="1" w:unhideWhenUsed="1"/>
     <w:lsdException w:name="HTML Typewriter" w:semiHidden="1" w:unhideWhenUsed="1"/>
     <w:lsdException w:name="HTML Variable" w:semiHidden="1" w:unhideWhenUsed="1"/>
+    <w:lsdException w:name="Normal Table" w:semiHidden="1" w:unhideWhenUsed="1"/>
     <w:lsdException w:name="annotation subject" w:semiHidden="1" w:unhideWhenUsed="1"/>
     <w:lsdException w:name="No List" w:semiHidden="1" w:unhideWhenUsed="1"/>
     <w:lsdException w:name="Outline List 1" w:semiHidden="1" w:unhideWhenUsed="1"/>
@@ -472,8 +729,10 @@
     <w:lsdException w:name="Table Subtle 2" w:semiHidden="1" w:unhideWhenUsed="1"/>
     <w:lsdException w:name="Table Web 1" w:semiHidden="1" w:unhideWhenUsed="1"/>
     <w:lsdException w:name="Table Web 2" w:semiHidden="1" w:unhideWhenUsed="1"/>
+    <w:lsdException w:name="Table Web 3" w:semiHidden="1" w:unhideWhenUsed="1"/>
     <w:lsdException w:name="Balloon Text" w:semiHidden="1" w:unhideWhenUsed="1"/>
     <w:lsdException w:name="Table Grid" w:uiPriority="39"/>
+    <w:lsdException w:name="Table Theme" w:semiHidden="1" w:unhideWhenUsed="1"/>
     <w:lsdException w:name="Placeholder Text" w:semiHidden="1"/>
     <w:lsdException w:name="No Spacing" w:uiPriority="1" w:qFormat="1"/>
     <w:lsdException w:name="Light Shading" w:uiPriority="60"/>

</xml_diff>

<commit_message>
Added a Player and GameManager class. Created sanitized input for number of players question.
</commit_message>
<xml_diff>
--- a/Farkle_Pseudocode.docx
+++ b/Farkle_Pseudocode.docx
@@ -108,6 +108,11 @@
     </w:p>
     <w:p>
       <w:r>
+        <w:t>Sterilize input</w:t>
+      </w:r>
+    </w:p>
+    <w:p>
+      <w:r>
         <w:t>--Play, Rules, Exit</w:t>
       </w:r>
     </w:p>
@@ -179,63 +184,82 @@
       </w:r>
       <w:proofErr w:type="spellStart"/>
       <w:r>
-        <w:t>gamemanager</w:t>
-      </w:r>
-      <w:proofErr w:type="spellEnd"/>
-      <w:r>
-        <w:t>)</w:t>
-      </w:r>
-      <w:r>
-        <w:t xml:space="preserve"> Keeps track of player turn and scores</w:t>
-      </w:r>
-    </w:p>
-    <w:p>
-      <w:r>
-        <w:t>Main Game Loop</w:t>
-      </w:r>
-    </w:p>
-    <w:p>
-      <w:r>
-        <w:t>IF first dice roll of the game, display: Roll some dice!</w:t>
-      </w:r>
-    </w:p>
-    <w:p>
-      <w:r>
-        <w:t>ELSE display player’s dice faces (regular integers first, ASCII dice faces later)</w:t>
-      </w:r>
-    </w:p>
-    <w:p>
-      <w:r>
-        <w:t>Player has choices: Roll, Score Dice, Pass, Quit</w:t>
-      </w:r>
-    </w:p>
-    <w:p>
-      <w:r>
-        <w:t>SWITCH user input for chars</w:t>
-      </w:r>
-    </w:p>
-    <w:p>
-      <w:r>
-        <w:lastRenderedPageBreak/>
-        <w:t>Case R:</w:t>
-      </w:r>
-    </w:p>
-    <w:p>
-      <w:r>
-        <w:tab/>
-        <w:t>Obtain 6 random numbers and store in a vector</w:t>
-      </w:r>
-    </w:p>
-    <w:p>
-      <w:r>
-        <w:tab/>
-        <w:t xml:space="preserve">Sort vector </w:t>
-      </w:r>
-      <w:r>
-        <w:t>low to high</w:t>
+        <w:t>G</w:t>
+      </w:r>
+      <w:r>
+        <w:t>ame</w:t>
+      </w:r>
+      <w:r>
+        <w:t>M</w:t>
+      </w:r>
+      <w:r>
+        <w:t>anager</w:t>
       </w:r>
       <w:bookmarkStart w:id="0" w:name="_GoBack"/>
       <w:bookmarkEnd w:id="0"/>
+      <w:proofErr w:type="spellEnd"/>
+      <w:r>
+        <w:t>)</w:t>
+      </w:r>
+      <w:r>
+        <w:t xml:space="preserve"> Keeps track of player turn and scores</w:t>
+      </w:r>
+    </w:p>
+    <w:p>
+      <w:pPr>
+        <w:rPr>
+          <w:b/>
+          <w:u w:val="single"/>
+        </w:rPr>
+      </w:pPr>
+      <w:r>
+        <w:rPr>
+          <w:b/>
+          <w:u w:val="single"/>
+        </w:rPr>
+        <w:t>Main Game Loop</w:t>
+      </w:r>
+    </w:p>
+    <w:p>
+      <w:r>
+        <w:t>IF first dice roll of the game, display: Roll some dice!</w:t>
+      </w:r>
+    </w:p>
+    <w:p>
+      <w:r>
+        <w:t>ELSE display player’s dice faces (regular integers first, ASCII dice faces later)</w:t>
+      </w:r>
+    </w:p>
+    <w:p>
+      <w:r>
+        <w:t>Player has choices: Roll, Score Dice, Pass, Quit</w:t>
+      </w:r>
+    </w:p>
+    <w:p>
+      <w:r>
+        <w:lastRenderedPageBreak/>
+        <w:t>SWITCH user input for chars</w:t>
+      </w:r>
+    </w:p>
+    <w:p>
+      <w:r>
+        <w:t>Case R:</w:t>
+      </w:r>
+    </w:p>
+    <w:p>
+      <w:r>
+        <w:tab/>
+        <w:t>Obtain 6 random numbers and store in a vector</w:t>
+      </w:r>
+    </w:p>
+    <w:p>
+      <w:r>
+        <w:tab/>
+        <w:t xml:space="preserve">Sort vector </w:t>
+      </w:r>
+      <w:r>
+        <w:t>low to high</w:t>
+      </w:r>
     </w:p>
     <w:p>
       <w:r>

</xml_diff>

<commit_message>
Gather number of players, and record their names in their own Player object
</commit_message>
<xml_diff>
--- a/Farkle_Pseudocode.docx
+++ b/Farkle_Pseudocode.docx
@@ -108,7 +108,16 @@
     </w:p>
     <w:p>
       <w:r>
-        <w:t>Sterilize input</w:t>
+        <w:t>Sanitize</w:t>
+      </w:r>
+      <w:r>
+        <w:t xml:space="preserve">      </w:t>
+      </w:r>
+      <w:r>
+        <w:t xml:space="preserve"> input</w:t>
+      </w:r>
+      <w:r>
+        <w:t xml:space="preserve">               </w:t>
       </w:r>
     </w:p>
     <w:p>
@@ -130,7 +139,16 @@
     <w:p>
       <w:r>
         <w:tab/>
-        <w:t xml:space="preserve">-PRINT ‘Decide who is player 1, player 2, player 3, </w:t>
+        <w:t xml:space="preserve">-PRINT </w:t>
+      </w:r>
+      <w:r>
+        <w:t>‘</w:t>
+      </w:r>
+      <w:r>
+        <w:t>Player</w:t>
+      </w:r>
+      <w:r>
+        <w:t xml:space="preserve"> 1, what is your name?’, Player 2, what is your name? </w:t>
       </w:r>
       <w:proofErr w:type="spellStart"/>
       <w:r>
@@ -138,65 +156,79 @@
       </w:r>
       <w:proofErr w:type="spellEnd"/>
       <w:r>
-        <w:t>’</w:t>
-      </w:r>
-    </w:p>
-    <w:p>
-      <w:r>
-        <w:tab/>
-        <w:t>-Each player will roll a die to see who goes first. Player with highest number starts</w:t>
-      </w:r>
-    </w:p>
-    <w:p>
-      <w:r>
-        <w:tab/>
-      </w:r>
-      <w:r>
-        <w:tab/>
-        <w:t>-If duplicate numbers come up, roll again for just those players who tied</w:t>
-      </w:r>
-    </w:p>
-    <w:p>
-      <w:r>
-        <w:tab/>
-        <w:t xml:space="preserve">-Start game loop </w:t>
-      </w:r>
-    </w:p>
-    <w:p>
-      <w:r>
-        <w:t>--Rules</w:t>
-      </w:r>
-    </w:p>
-    <w:p>
-      <w:r>
-        <w:tab/>
-        <w:t>-Display the rules and the scoring chart</w:t>
-      </w:r>
-    </w:p>
-    <w:p>
-      <w:r>
-        <w:t>--Exit returns 0</w:t>
-      </w:r>
-    </w:p>
-    <w:p>
-      <w:r>
-        <w:t>Class to handle the game (</w:t>
-      </w:r>
-      <w:proofErr w:type="spellStart"/>
-      <w:r>
-        <w:t>G</w:t>
-      </w:r>
-      <w:r>
-        <w:t>ame</w:t>
-      </w:r>
-      <w:r>
-        <w:t>M</w:t>
-      </w:r>
-      <w:r>
-        <w:t>anager</w:t>
+        <w:t>…</w:t>
+      </w:r>
+    </w:p>
+    <w:p>
+      <w:r>
+        <w:tab/>
+      </w:r>
+      <w:r>
+        <w:t>-FOR the number of total players, create a new Player object with their name</w:t>
       </w:r>
       <w:bookmarkStart w:id="0" w:name="_GoBack"/>
       <w:bookmarkEnd w:id="0"/>
+      <w:r>
+        <w:tab/>
+      </w:r>
+      <w:r>
+        <w:tab/>
+      </w:r>
+    </w:p>
+    <w:p>
+      <w:r>
+        <w:tab/>
+        <w:t>-Each player will roll a die to see who goes first. Player with highest number starts</w:t>
+      </w:r>
+    </w:p>
+    <w:p>
+      <w:r>
+        <w:tab/>
+      </w:r>
+      <w:r>
+        <w:tab/>
+        <w:t>-If duplicate numbers come up, roll again for just those players who tied</w:t>
+      </w:r>
+    </w:p>
+    <w:p>
+      <w:r>
+        <w:tab/>
+        <w:t xml:space="preserve">-Start game loop </w:t>
+      </w:r>
+    </w:p>
+    <w:p>
+      <w:r>
+        <w:t>--Rules</w:t>
+      </w:r>
+    </w:p>
+    <w:p>
+      <w:r>
+        <w:tab/>
+        <w:t>-Display the rules and the scoring chart</w:t>
+      </w:r>
+    </w:p>
+    <w:p>
+      <w:r>
+        <w:t>--Exit returns 0</w:t>
+      </w:r>
+    </w:p>
+    <w:p>
+      <w:r>
+        <w:t>Class to handle the game (</w:t>
+      </w:r>
+      <w:proofErr w:type="spellStart"/>
+      <w:r>
+        <w:t>G</w:t>
+      </w:r>
+      <w:r>
+        <w:t>ame</w:t>
+      </w:r>
+      <w:r>
+        <w:t>M</w:t>
+      </w:r>
+      <w:r>
+        <w:t>anager</w:t>
+      </w:r>
       <w:proofErr w:type="spellEnd"/>
       <w:r>
         <w:t>)</w:t>
@@ -232,12 +264,12 @@
     </w:p>
     <w:p>
       <w:r>
+        <w:lastRenderedPageBreak/>
         <w:t>Player has choices: Roll, Score Dice, Pass, Quit</w:t>
       </w:r>
     </w:p>
     <w:p>
       <w:r>
-        <w:lastRenderedPageBreak/>
         <w:t>SWITCH user input for chars</w:t>
       </w:r>
     </w:p>
@@ -376,6 +408,7 @@
         <w:jc w:val="center"/>
       </w:pPr>
       <w:r>
+        <w:lastRenderedPageBreak/>
         <w:t>Works Cited</w:t>
       </w:r>
     </w:p>
@@ -391,7 +424,6 @@
           <w:rFonts w:cs="Times New Roman"/>
           <w:szCs w:val="24"/>
         </w:rPr>
-        <w:lastRenderedPageBreak/>
         <w:t>Sedaris, David. "Me Talk Pretty One Day."</w:t>
       </w:r>
       <w:r>

</xml_diff>

<commit_message>
Players can roll any number of dice, and they will be stored in the player's dice vector.
</commit_message>
<xml_diff>
--- a/Farkle_Pseudocode.docx
+++ b/Farkle_Pseudocode.docx
@@ -166,95 +166,101 @@
       <w:r>
         <w:t>-FOR the number of total players, create a new Player object with their name</w:t>
       </w:r>
+      <w:r>
+        <w:tab/>
+      </w:r>
+      <w:r>
+        <w:tab/>
+      </w:r>
+    </w:p>
+    <w:p>
+      <w:r>
+        <w:tab/>
+        <w:t>-Each player will roll a die to see who goes first. Player with highest number starts</w:t>
+      </w:r>
+    </w:p>
+    <w:p>
+      <w:r>
+        <w:tab/>
+      </w:r>
+      <w:r>
+        <w:tab/>
+        <w:t>-If duplicate numbers come up, roll again for just those players who tied</w:t>
+      </w:r>
+    </w:p>
+    <w:p>
+      <w:r>
+        <w:tab/>
+        <w:t xml:space="preserve">-Start game loop </w:t>
+      </w:r>
+    </w:p>
+    <w:p>
+      <w:r>
+        <w:t>--Rules</w:t>
+      </w:r>
+    </w:p>
+    <w:p>
+      <w:r>
+        <w:tab/>
+        <w:t>-Display the rules and the scoring chart</w:t>
+      </w:r>
+    </w:p>
+    <w:p>
+      <w:r>
+        <w:t>--Exit returns 0</w:t>
+      </w:r>
+    </w:p>
+    <w:p>
+      <w:r>
+        <w:t>Class to handle the game (</w:t>
+      </w:r>
+      <w:proofErr w:type="spellStart"/>
+      <w:r>
+        <w:t>G</w:t>
+      </w:r>
+      <w:r>
+        <w:t>ame</w:t>
+      </w:r>
+      <w:r>
+        <w:t>M</w:t>
+      </w:r>
+      <w:r>
+        <w:t>anager</w:t>
+      </w:r>
+      <w:proofErr w:type="spellEnd"/>
+      <w:r>
+        <w:t>)</w:t>
+      </w:r>
+      <w:r>
+        <w:t xml:space="preserve"> Keeps track of player turn and scores</w:t>
+      </w:r>
+    </w:p>
+    <w:p>
+      <w:pPr>
+        <w:rPr>
+          <w:b/>
+          <w:u w:val="single"/>
+        </w:rPr>
+      </w:pPr>
+      <w:r>
+        <w:rPr>
+          <w:b/>
+          <w:u w:val="single"/>
+        </w:rPr>
+        <w:t>Main Game Loop</w:t>
+      </w:r>
+    </w:p>
+    <w:p>
+      <w:r>
+        <w:t xml:space="preserve">IF first dice roll of the </w:t>
+      </w:r>
+      <w:r>
+        <w:t>turn</w:t>
+      </w:r>
       <w:bookmarkStart w:id="0" w:name="_GoBack"/>
       <w:bookmarkEnd w:id="0"/>
       <w:r>
-        <w:tab/>
-      </w:r>
-      <w:r>
-        <w:tab/>
-      </w:r>
-    </w:p>
-    <w:p>
-      <w:r>
-        <w:tab/>
-        <w:t>-Each player will roll a die to see who goes first. Player with highest number starts</w:t>
-      </w:r>
-    </w:p>
-    <w:p>
-      <w:r>
-        <w:tab/>
-      </w:r>
-      <w:r>
-        <w:tab/>
-        <w:t>-If duplicate numbers come up, roll again for just those players who tied</w:t>
-      </w:r>
-    </w:p>
-    <w:p>
-      <w:r>
-        <w:tab/>
-        <w:t xml:space="preserve">-Start game loop </w:t>
-      </w:r>
-    </w:p>
-    <w:p>
-      <w:r>
-        <w:t>--Rules</w:t>
-      </w:r>
-    </w:p>
-    <w:p>
-      <w:r>
-        <w:tab/>
-        <w:t>-Display the rules and the scoring chart</w:t>
-      </w:r>
-    </w:p>
-    <w:p>
-      <w:r>
-        <w:t>--Exit returns 0</w:t>
-      </w:r>
-    </w:p>
-    <w:p>
-      <w:r>
-        <w:t>Class to handle the game (</w:t>
-      </w:r>
-      <w:proofErr w:type="spellStart"/>
-      <w:r>
-        <w:t>G</w:t>
-      </w:r>
-      <w:r>
-        <w:t>ame</w:t>
-      </w:r>
-      <w:r>
-        <w:t>M</w:t>
-      </w:r>
-      <w:r>
-        <w:t>anager</w:t>
-      </w:r>
-      <w:proofErr w:type="spellEnd"/>
-      <w:r>
-        <w:t>)</w:t>
-      </w:r>
-      <w:r>
-        <w:t xml:space="preserve"> Keeps track of player turn and scores</w:t>
-      </w:r>
-    </w:p>
-    <w:p>
-      <w:pPr>
-        <w:rPr>
-          <w:b/>
-          <w:u w:val="single"/>
-        </w:rPr>
-      </w:pPr>
-      <w:r>
-        <w:rPr>
-          <w:b/>
-          <w:u w:val="single"/>
-        </w:rPr>
-        <w:t>Main Game Loop</w:t>
-      </w:r>
-    </w:p>
-    <w:p>
-      <w:r>
-        <w:t>IF first dice roll of the game, display: Roll some dice!</w:t>
+        <w:t>, display: Roll some dice!</w:t>
       </w:r>
     </w:p>
     <w:p>

</xml_diff>

<commit_message>
Rules are now read from a file. Still having issues storing multiple dice. I have no idea why. Awesome.
</commit_message>
<xml_diff>
--- a/Farkle_Pseudocode.docx
+++ b/Farkle_Pseudocode.docx
@@ -257,45 +257,58 @@
       <w:r>
         <w:t>turn</w:t>
       </w:r>
+      <w:r>
+        <w:t>, display: Roll some dice!</w:t>
+      </w:r>
+    </w:p>
+    <w:p>
+      <w:r>
+        <w:t>ELSE display player’s dice faces (regular integers first, ASCII dice faces later)</w:t>
+      </w:r>
+    </w:p>
+    <w:p>
+      <w:r>
+        <w:lastRenderedPageBreak/>
+        <w:t>Player has choices: Roll, Score Dice, Pass, Quit</w:t>
+      </w:r>
+    </w:p>
+    <w:p>
+      <w:r>
+        <w:t>SWITCH user input for chars</w:t>
+      </w:r>
+    </w:p>
+    <w:p>
+      <w:r>
+        <w:t>Case R:</w:t>
+      </w:r>
+    </w:p>
+    <w:p>
+      <w:r>
+        <w:tab/>
+        <w:t>Obtain 6 random numbers and store in a vector</w:t>
+      </w:r>
       <w:bookmarkStart w:id="0" w:name="_GoBack"/>
       <w:bookmarkEnd w:id="0"/>
-      <w:r>
-        <w:t>, display: Roll some dice!</w:t>
-      </w:r>
-    </w:p>
-    <w:p>
-      <w:r>
-        <w:t>ELSE display player’s dice faces (regular integers first, ASCII dice faces later)</w:t>
-      </w:r>
-    </w:p>
-    <w:p>
-      <w:r>
-        <w:lastRenderedPageBreak/>
-        <w:t>Player has choices: Roll, Score Dice, Pass, Quit</w:t>
-      </w:r>
-    </w:p>
-    <w:p>
-      <w:r>
-        <w:t>SWITCH user input for chars</w:t>
-      </w:r>
-    </w:p>
-    <w:p>
-      <w:r>
-        <w:t>Case R:</w:t>
-      </w:r>
-    </w:p>
-    <w:p>
-      <w:r>
-        <w:tab/>
-        <w:t>Obtain 6 random numbers and store in a vector</w:t>
-      </w:r>
-    </w:p>
-    <w:p>
-      <w:r>
-        <w:tab/>
+    </w:p>
+    <w:p>
+      <w:pPr>
+        <w:rPr>
+          <w:strike/>
+        </w:rPr>
+      </w:pPr>
+      <w:r>
+        <w:tab/>
+      </w:r>
+      <w:r>
+        <w:rPr>
+          <w:strike/>
+        </w:rPr>
         <w:t xml:space="preserve">Sort vector </w:t>
       </w:r>
       <w:r>
+        <w:rPr>
+          <w:strike/>
+        </w:rPr>
         <w:t>low to high</w:t>
       </w:r>
     </w:p>
@@ -377,133 +390,6 @@
         <w:t>PRINT Incorrect input, please try again</w:t>
       </w:r>
     </w:p>
-    <w:p/>
-    <w:p/>
-    <w:p/>
-    <w:p/>
-    <w:p/>
-    <w:p/>
-    <w:p/>
-    <w:p/>
-    <w:p/>
-    <w:p/>
-    <w:p/>
-    <w:p/>
-    <w:p/>
-    <w:p/>
-    <w:p/>
-    <w:p/>
-    <w:p/>
-    <w:p/>
-    <w:p/>
-    <w:p/>
-    <w:p/>
-    <w:p/>
-    <w:p/>
-    <w:p/>
-    <w:p/>
-    <w:p/>
-    <w:p/>
-    <w:p/>
-    <w:p/>
-    <w:p/>
-    <w:p>
-      <w:pPr>
-        <w:pStyle w:val="Textbody"/>
-        <w:spacing w:after="0"/>
-        <w:jc w:val="center"/>
-      </w:pPr>
-      <w:r>
-        <w:lastRenderedPageBreak/>
-        <w:t>Works Cited</w:t>
-      </w:r>
-    </w:p>
-    <w:p>
-      <w:pPr>
-        <w:rPr>
-          <w:rFonts w:cs="Times New Roman"/>
-          <w:szCs w:val="24"/>
-        </w:rPr>
-      </w:pPr>
-      <w:r>
-        <w:rPr>
-          <w:rFonts w:cs="Times New Roman"/>
-          <w:szCs w:val="24"/>
-        </w:rPr>
-        <w:t>Sedaris, David. "Me Talk Pretty One Day."</w:t>
-      </w:r>
-      <w:r>
-        <w:rPr>
-          <w:rStyle w:val="apple-converted-space"/>
-          <w:rFonts w:cs="Times New Roman"/>
-          <w:szCs w:val="24"/>
-        </w:rPr>
-        <w:t> </w:t>
-      </w:r>
-      <w:r>
-        <w:rPr>
-          <w:rFonts w:cs="Times New Roman"/>
-          <w:i/>
-          <w:iCs/>
-          <w:szCs w:val="24"/>
-          <w:bdr w:val="none" w:sz="0" w:space="0" w:color="auto" w:frame="1"/>
-        </w:rPr>
-        <w:t>Esquire</w:t>
-      </w:r>
-      <w:r>
-        <w:rPr>
-          <w:rStyle w:val="apple-converted-space"/>
-          <w:rFonts w:cs="Times New Roman"/>
-          <w:szCs w:val="24"/>
-        </w:rPr>
-        <w:t> </w:t>
-      </w:r>
-      <w:r>
-        <w:rPr>
-          <w:rFonts w:cs="Times New Roman"/>
-          <w:szCs w:val="24"/>
-        </w:rPr>
-        <w:t>131.3 (1999): 86.</w:t>
-      </w:r>
-      <w:r>
-        <w:rPr>
-          <w:rStyle w:val="apple-converted-space"/>
-          <w:rFonts w:cs="Times New Roman"/>
-          <w:szCs w:val="24"/>
-        </w:rPr>
-        <w:t> </w:t>
-      </w:r>
-      <w:proofErr w:type="spellStart"/>
-      <w:r>
-        <w:rPr>
-          <w:rFonts w:cs="Times New Roman"/>
-          <w:i/>
-          <w:iCs/>
-          <w:szCs w:val="24"/>
-          <w:bdr w:val="none" w:sz="0" w:space="0" w:color="auto" w:frame="1"/>
-        </w:rPr>
-        <w:t>MasterFILE</w:t>
-      </w:r>
-      <w:proofErr w:type="spellEnd"/>
-      <w:r>
-        <w:rPr>
-          <w:rFonts w:cs="Times New Roman"/>
-          <w:i/>
-          <w:iCs/>
-          <w:szCs w:val="24"/>
-          <w:bdr w:val="none" w:sz="0" w:space="0" w:color="auto" w:frame="1"/>
-        </w:rPr>
-        <w:t xml:space="preserve"> Premier</w:t>
-      </w:r>
-      <w:r>
-        <w:rPr>
-          <w:rFonts w:cs="Times New Roman"/>
-          <w:szCs w:val="24"/>
-        </w:rPr>
-        <w:t>. Web. 5 Jan. 2017.</w:t>
-      </w:r>
-    </w:p>
-    <w:p/>
     <w:sectPr>
       <w:headerReference w:type="default" r:id="rId6"/>
       <w:pgSz w:w="12240" w:h="15840"/>

</xml_diff>